<commit_message>
updated docs for pause resume
</commit_message>
<xml_diff>
--- a/Readme.docx
+++ b/Readme.docx
@@ -881,16 +881,7 @@
                 <w:rStyle w:val="Hyperlink"/>
                 <w:noProof/>
               </w:rPr>
-              <w:t>Attach screenshots or p</w:t>
-            </w:r>
-            <w:bookmarkStart w:id="0" w:name="_GoBack"/>
-            <w:bookmarkEnd w:id="0"/>
-            <w:r>
-              <w:rPr>
-                <w:rStyle w:val="Hyperlink"/>
-                <w:noProof/>
-              </w:rPr>
-              <w:t>laintext notes</w:t>
+              <w:t>Attach screenshots or plaintext notes</w:t>
             </w:r>
             <w:r>
               <w:rPr>
@@ -1123,12 +1114,12 @@
           <w:noProof/>
         </w:rPr>
       </w:pPr>
-      <w:bookmarkStart w:id="1" w:name="_Toc414545946"/>
+      <w:bookmarkStart w:id="0" w:name="_Toc414545946"/>
       <w:r>
         <w:lastRenderedPageBreak/>
         <w:t>Introduction</w:t>
       </w:r>
-      <w:bookmarkEnd w:id="1"/>
+      <w:bookmarkEnd w:id="0"/>
     </w:p>
     <w:p>
       <w:r>
@@ -1373,13 +1364,13 @@
       <w:pPr>
         <w:pStyle w:val="Heading1"/>
       </w:pPr>
-      <w:bookmarkStart w:id="2" w:name="_System_Requirements"/>
-      <w:bookmarkStart w:id="3" w:name="_Toc414545947"/>
+      <w:bookmarkStart w:id="1" w:name="_System_Requirements"/>
+      <w:bookmarkStart w:id="2" w:name="_Toc414545947"/>
+      <w:bookmarkEnd w:id="1"/>
+      <w:r>
+        <w:t>System Requirements</w:t>
+      </w:r>
       <w:bookmarkEnd w:id="2"/>
-      <w:r>
-        <w:t>System Requirements</w:t>
-      </w:r>
-      <w:bookmarkEnd w:id="3"/>
     </w:p>
     <w:p>
       <w:r>
@@ -1435,11 +1426,11 @@
       <w:pPr>
         <w:pStyle w:val="Heading1"/>
       </w:pPr>
-      <w:bookmarkStart w:id="4" w:name="_Toc414545948"/>
+      <w:bookmarkStart w:id="3" w:name="_Toc414545948"/>
       <w:r>
         <w:t>Benefits</w:t>
       </w:r>
-      <w:bookmarkEnd w:id="4"/>
+      <w:bookmarkEnd w:id="3"/>
     </w:p>
     <w:p>
       <w:r>
@@ -1578,15 +1569,7 @@
         <w:t xml:space="preserve"> two types of attachments: a s</w:t>
       </w:r>
       <w:r>
-        <w:t>creenshot, or a larger note (</w:t>
-      </w:r>
-      <w:proofErr w:type="spellStart"/>
-      <w:r>
-        <w:t>PlainText</w:t>
-      </w:r>
-      <w:proofErr w:type="spellEnd"/>
-      <w:r>
-        <w:t xml:space="preserve"> Note)</w:t>
+        <w:t>creenshot, or a larger note (PlainText Note)</w:t>
       </w:r>
       <w:r>
         <w:t>.</w:t>
@@ -1669,26 +1652,26 @@
       <w:pPr>
         <w:pStyle w:val="Heading1"/>
       </w:pPr>
-      <w:bookmarkStart w:id="5" w:name="_Toc414545949"/>
+      <w:bookmarkStart w:id="4" w:name="_Toc414545949"/>
       <w:r>
         <w:t xml:space="preserve">Basic </w:t>
       </w:r>
       <w:r>
         <w:t>Usage</w:t>
       </w:r>
+      <w:bookmarkEnd w:id="4"/>
+    </w:p>
+    <w:p>
+      <w:pPr>
+        <w:pStyle w:val="Heading2"/>
+      </w:pPr>
+      <w:bookmarkStart w:id="5" w:name="_Testing_Notes"/>
+      <w:bookmarkStart w:id="6" w:name="_Toc414545950"/>
       <w:bookmarkEnd w:id="5"/>
-    </w:p>
-    <w:p>
-      <w:pPr>
-        <w:pStyle w:val="Heading2"/>
-      </w:pPr>
-      <w:bookmarkStart w:id="6" w:name="_Testing_Notes"/>
-      <w:bookmarkStart w:id="7" w:name="_Toc414545950"/>
+      <w:r>
+        <w:t>Testing Notes</w:t>
+      </w:r>
       <w:bookmarkEnd w:id="6"/>
-      <w:r>
-        <w:t>Testing Notes</w:t>
-      </w:r>
-      <w:bookmarkEnd w:id="7"/>
     </w:p>
     <w:p>
       <w:r>
@@ -1824,13 +1807,8 @@
       <w:r>
         <w:t xml:space="preserve">: Screenshots and </w:t>
       </w:r>
-      <w:proofErr w:type="spellStart"/>
-      <w:r>
-        <w:t>PlainText</w:t>
-      </w:r>
-      <w:proofErr w:type="spellEnd"/>
-      <w:r>
-        <w:t xml:space="preserve"> N</w:t>
+      <w:r>
+        <w:t>PlainText N</w:t>
       </w:r>
       <w:r>
         <w:t xml:space="preserve">otes. </w:t>
@@ -1839,38 +1817,24 @@
         <w:rPr>
           <w:bCs/>
         </w:rPr>
-        <w:t xml:space="preserve">Pressing the Screenshot button will, by default, capture all monitors and then allow the user to drag over a selection. The selected area (encompassed by a red box) will be saved to the session. The </w:t>
-      </w:r>
-      <w:proofErr w:type="spellStart"/>
+        <w:t>Pressing the Screenshot button will, by default, capture all monitors and then allow the user to drag over a selection. The selected area (encompassed by a red box) will be saved to the session. The PlainText N</w:t>
+      </w:r>
       <w:r>
         <w:rPr>
           <w:bCs/>
         </w:rPr>
-        <w:t>PlainText</w:t>
-      </w:r>
-      <w:proofErr w:type="spellEnd"/>
+        <w:t>ote b</w:t>
+      </w:r>
       <w:r>
         <w:rPr>
           <w:bCs/>
         </w:rPr>
-        <w:t xml:space="preserve"> N</w:t>
+        <w:t>utton wil</w:t>
       </w:r>
       <w:r>
         <w:rPr>
           <w:bCs/>
         </w:rPr>
-        <w:t>ote b</w:t>
-      </w:r>
-      <w:r>
-        <w:rPr>
-          <w:bCs/>
-        </w:rPr>
-        <w:t>utton wil</w:t>
-      </w:r>
-      <w:r>
-        <w:rPr>
-          <w:bCs/>
-        </w:rPr>
         <w:t>l show a dialog where users can enter additional information. This has</w:t>
       </w:r>
       <w:r>
@@ -1896,51 +1860,51 @@
       <w:pPr>
         <w:pStyle w:val="Heading2"/>
       </w:pPr>
-      <w:bookmarkStart w:id="8" w:name="_Toc414545951"/>
+      <w:bookmarkStart w:id="7" w:name="_Toc414545951"/>
       <w:r>
         <w:t xml:space="preserve">Session </w:t>
       </w:r>
       <w:r>
         <w:t>Ending</w:t>
       </w:r>
+      <w:bookmarkEnd w:id="7"/>
+    </w:p>
+    <w:p>
+      <w:r>
+        <w:t xml:space="preserve">After the </w:t>
+      </w:r>
+      <w:r>
+        <w:t xml:space="preserve">closing the application via the Save button in the top right corner, Rapid Reporter asks the tester where they would like to save the HTML file. Anywhere that windows can save files, RR++ can save session, including SharePoint folders and Home drives. </w:t>
+      </w:r>
+      <w:r>
+        <w:t>The session folder will be the folder from which Rapid Reporter was execut</w:t>
+      </w:r>
+      <w:r>
+        <w:t>ed, unless you pick a different folder.</w:t>
+      </w:r>
+    </w:p>
+    <w:p>
+      <w:pPr>
+        <w:pStyle w:val="Heading1"/>
+      </w:pPr>
+      <w:bookmarkStart w:id="8" w:name="_Toc414545952"/>
+      <w:r>
+        <w:t xml:space="preserve">Detailed Usage: </w:t>
+      </w:r>
+      <w:r>
+        <w:t>How to</w:t>
+      </w:r>
       <w:bookmarkEnd w:id="8"/>
     </w:p>
     <w:p>
-      <w:r>
-        <w:t xml:space="preserve">After the </w:t>
-      </w:r>
-      <w:r>
-        <w:t xml:space="preserve">closing the application via the Save button in the top right corner, Rapid Reporter asks the tester where they would like to save the HTML file. Anywhere that windows can save files, RR++ can save session, including SharePoint folders and Home drives. </w:t>
-      </w:r>
-      <w:r>
-        <w:t>The session folder will be the folder from which Rapid Reporter was execut</w:t>
-      </w:r>
-      <w:r>
-        <w:t>ed, unless you pick a different folder.</w:t>
-      </w:r>
-    </w:p>
-    <w:p>
-      <w:pPr>
-        <w:pStyle w:val="Heading1"/>
-      </w:pPr>
-      <w:bookmarkStart w:id="9" w:name="_Toc414545952"/>
-      <w:r>
-        <w:t xml:space="preserve">Detailed Usage: </w:t>
-      </w:r>
-      <w:r>
-        <w:t>How to</w:t>
+      <w:pPr>
+        <w:pStyle w:val="Heading2"/>
+      </w:pPr>
+      <w:bookmarkStart w:id="9" w:name="_Toc414545953"/>
+      <w:r>
+        <w:t>Enter a note</w:t>
       </w:r>
       <w:bookmarkEnd w:id="9"/>
-    </w:p>
-    <w:p>
-      <w:pPr>
-        <w:pStyle w:val="Heading2"/>
-      </w:pPr>
-      <w:bookmarkStart w:id="10" w:name="_Toc414545953"/>
-      <w:r>
-        <w:t>Enter a note</w:t>
-      </w:r>
-      <w:bookmarkEnd w:id="10"/>
     </w:p>
     <w:p>
       <w:pPr>
@@ -1998,9 +1962,9 @@
       <w:pPr>
         <w:pStyle w:val="Heading2"/>
       </w:pPr>
-      <w:bookmarkStart w:id="11" w:name="_Attach_screenshots_or"/>
-      <w:bookmarkStart w:id="12" w:name="_Toc414545954"/>
-      <w:bookmarkEnd w:id="11"/>
+      <w:bookmarkStart w:id="10" w:name="_Attach_screenshots_or"/>
+      <w:bookmarkStart w:id="11" w:name="_Toc414545954"/>
+      <w:bookmarkEnd w:id="10"/>
       <w:r>
         <w:lastRenderedPageBreak/>
         <w:t xml:space="preserve">Attach screenshots or </w:t>
@@ -2011,7 +1975,7 @@
       <w:r>
         <w:t xml:space="preserve"> notes</w:t>
       </w:r>
-      <w:bookmarkEnd w:id="12"/>
+      <w:bookmarkEnd w:id="11"/>
     </w:p>
     <w:p>
       <w:pPr>
@@ -2131,73 +2095,147 @@
         </w:numPr>
       </w:pPr>
       <w:r>
-        <w:t xml:space="preserve">Any HTML typed here will show up as typed in the output file. </w:t>
-      </w:r>
-      <w:proofErr w:type="spellStart"/>
-      <w:r>
-        <w:t>Eg</w:t>
-      </w:r>
-      <w:proofErr w:type="spellEnd"/>
-      <w:r>
-        <w:t xml:space="preserve"> &lt;b&gt; will not make bold text, but will show &lt;b&gt; in the session output.</w:t>
+        <w:t>Any HTML typed here will show up as typed in the output file. Eg &lt;b&gt; will not make bold text, but will show &lt;b&gt; in the session output.</w:t>
       </w:r>
     </w:p>
     <w:p>
       <w:pPr>
         <w:pStyle w:val="Heading2"/>
       </w:pPr>
-      <w:bookmarkStart w:id="13" w:name="_Toc414545955"/>
+      <w:bookmarkStart w:id="12" w:name="_Toc414545955"/>
       <w:r>
         <w:t>Edit a note</w:t>
       </w:r>
+      <w:bookmarkEnd w:id="12"/>
+    </w:p>
+    <w:p>
+      <w:r>
+        <w:t>Notes cannot be edited from within Rapid Reporter’s interface.</w:t>
+      </w:r>
+    </w:p>
+    <w:p>
+      <w:r>
+        <w:t>T</w:t>
+      </w:r>
+      <w:r>
+        <w:t xml:space="preserve">here is no much reason to edit it or fix it. In fact, if there is a reason to fix the note, this would be important material for the </w:t>
+      </w:r>
+      <w:r>
+        <w:t xml:space="preserve">session </w:t>
+      </w:r>
+      <w:r>
+        <w:t xml:space="preserve">debrief, so mistakes and confusions </w:t>
+      </w:r>
+      <w:r>
+        <w:t xml:space="preserve">in notes </w:t>
+      </w:r>
+      <w:r>
+        <w:t>are worth being kept.</w:t>
+      </w:r>
+    </w:p>
+    <w:p>
+      <w:pPr>
+        <w:pStyle w:val="Heading2"/>
+      </w:pPr>
+      <w:bookmarkStart w:id="13" w:name="_Toc414545956"/>
+      <w:r>
+        <w:t>Changing RR++ Color or Transparency</w:t>
+      </w:r>
       <w:bookmarkEnd w:id="13"/>
     </w:p>
     <w:p>
-      <w:r>
-        <w:t>Notes cannot be edited from within Rapid Reporter’s interface.</w:t>
-      </w:r>
-    </w:p>
-    <w:p>
-      <w:r>
-        <w:t>T</w:t>
-      </w:r>
-      <w:r>
-        <w:t xml:space="preserve">here is no much reason to edit it or fix it. In fact, if there is a reason to fix the note, this would be important material for the </w:t>
-      </w:r>
-      <w:r>
-        <w:t xml:space="preserve">session </w:t>
-      </w:r>
-      <w:r>
-        <w:t xml:space="preserve">debrief, so mistakes and confusions </w:t>
-      </w:r>
-      <w:r>
-        <w:t xml:space="preserve">in notes </w:t>
-      </w:r>
-      <w:r>
-        <w:t>are worth being kept.</w:t>
+      <w:bookmarkStart w:id="14" w:name="_Change_the_working"/>
+      <w:bookmarkEnd w:id="14"/>
+      <w:r>
+        <w:t>Rapid Reporter++ allows users to change the transparency or color of the application. This is useful in ensuring that Rapid Reporter++ stays out of mind, and that the tester’s focus remains on the test at hand.</w:t>
+      </w:r>
+    </w:p>
+    <w:p>
+      <w:r>
+        <w:t>To change transparency, use the slider on the very left of Rapid Reporter++. Slide down to increase transparency, slide up to decrease transparency.</w:t>
+      </w:r>
+    </w:p>
+    <w:p>
+      <w:r>
+        <w:t xml:space="preserve">To change the color of Rapid Reporter++, right click anywhere in the app, except for the Save button or the Note Taking area, and select “Pick Color”. A dialog will appear with some preset color options, and the ability to set a custom color. </w:t>
+      </w:r>
+    </w:p>
+    <w:p>
+      <w:r>
+        <w:t>Note: These changes are persistent: Rapid Reporter++ remembers these settings each time the application is opened!</w:t>
       </w:r>
     </w:p>
     <w:p>
       <w:pPr>
         <w:pStyle w:val="Heading2"/>
       </w:pPr>
-      <w:bookmarkStart w:id="14" w:name="_Toc414545956"/>
-      <w:r>
-        <w:t>Changing RR++ Color or Transparency</w:t>
-      </w:r>
-      <w:bookmarkEnd w:id="14"/>
-    </w:p>
-    <w:p>
-      <w:r>
-        <w:t xml:space="preserve">Blah </w:t>
-      </w:r>
-      <w:proofErr w:type="spellStart"/>
-      <w:r>
-        <w:t>blah</w:t>
-      </w:r>
-      <w:bookmarkStart w:id="15" w:name="_Change_the_working"/>
+      <w:r>
+        <w:lastRenderedPageBreak/>
+        <w:t>Completing a Session</w:t>
+      </w:r>
+    </w:p>
+    <w:p>
+      <w:r>
+        <w:t>To complete a session, press the Save button in the top right corner of Rapid Reporter++. This will ask you where you would like to save the session, create a lovely HTML file, and exit the application.</w:t>
+      </w:r>
+      <w:r>
+        <w:t xml:space="preserve"> </w:t>
+      </w:r>
+    </w:p>
+    <w:p>
+      <w:r>
+        <w:t>Note: If you accidently press “Cancel” on the Save File dialog, the HTML file will still generate. The default name will be used for the file.</w:t>
+      </w:r>
+      <w:bookmarkStart w:id="15" w:name="_GoBack"/>
       <w:bookmarkEnd w:id="15"/>
-      <w:proofErr w:type="spellEnd"/>
+    </w:p>
+    <w:p>
+      <w:pPr>
+        <w:pStyle w:val="Heading2"/>
+      </w:pPr>
+      <w:r>
+        <w:t>Starting a New Session without Exiting</w:t>
+      </w:r>
+    </w:p>
+    <w:p>
+      <w:r>
+        <w:t>To start a new session without exiting Rapid Reporter++, right click the Save button and select “Save and Start New Session”. This will finish your current session, ask you to save it to an HTML file, and start a brand new session.</w:t>
+      </w:r>
+    </w:p>
+    <w:p>
+      <w:pPr>
+        <w:pStyle w:val="Heading2"/>
+      </w:pPr>
+      <w:r>
+        <w:t>Pausing and Resuming Sessions</w:t>
+      </w:r>
+    </w:p>
+    <w:p>
+      <w:r>
+        <w:t>Note: Once an HTML file has been generated, the session cannot be resumed. A new session should be started in this case.</w:t>
+      </w:r>
+    </w:p>
+    <w:p>
+      <w:r>
+        <w:t>To</w:t>
+      </w:r>
+      <w:r>
+        <w:t xml:space="preserve"> pause a session, simply right click the Save button and press “Pause Session”. This will timestamp your session with a pause time and exit the application. Make sure to leave any attachments (images and plaintext notes) in the same folder as the session’s csv file, or they will be lost when resuming the session!</w:t>
+      </w:r>
+    </w:p>
+    <w:p>
+      <w:r>
+        <w:t>To resume a session, open Rapid Reporter++ and do not start a new session (do not enter a Reporter, Charter, etc).</w:t>
+      </w:r>
+      <w:r>
+        <w:t xml:space="preserve"> </w:t>
+      </w:r>
+      <w:r>
+        <w:t>Right click the Save button and press “Resume a Session”</w:t>
+      </w:r>
+      <w:r>
+        <w:t>.</w:t>
+      </w:r>
     </w:p>
     <w:sectPr>
       <w:pgSz w:w="12240" w:h="15840"/>
@@ -2306,7 +2344,7 @@
         <v:path o:extrusionok="f" gradientshapeok="t" o:connecttype="rect"/>
         <o:lock v:ext="edit" aspectratio="t"/>
       </v:shapetype>
-      <v:shape id="_x0000_i1035" type="#_x0000_t75" style="width:35.25pt;height:36.75pt;visibility:visible;mso-wrap-style:square" o:bullet="t">
+      <v:shape id="_x0000_i1026" type="#_x0000_t75" style="width:35.25pt;height:36.75pt;visibility:visible;mso-wrap-style:square" o:bullet="t">
         <v:imagedata r:id="rId1" o:title=""/>
       </v:shape>
     </w:pict>
@@ -5562,7 +5600,7 @@
 </file>
 
 <file path=customXml/itemProps1.xml><?xml version="1.0" encoding="utf-8"?>
-<ds:datastoreItem xmlns:ds="http://schemas.openxmlformats.org/officeDocument/2006/customXml" ds:itemID="{26A2F041-5A05-447A-80DE-7B92996EC09A}">
+<ds:datastoreItem xmlns:ds="http://schemas.openxmlformats.org/officeDocument/2006/customXml" ds:itemID="{3D0415C1-C44D-442D-BC9C-044F9B6BB6AE}">
   <ds:schemaRefs>
     <ds:schemaRef ds:uri="http://schemas.openxmlformats.org/officeDocument/2006/bibliography"/>
   </ds:schemaRefs>

</xml_diff>

<commit_message>
Updated readme, set version number in txt, set version number in binary
</commit_message>
<xml_diff>
--- a/Readme.docx
+++ b/Readme.docx
@@ -1569,7 +1569,15 @@
         <w:t xml:space="preserve"> two types of attachments: a s</w:t>
       </w:r>
       <w:r>
-        <w:t>creenshot, or a larger note (PlainText Note)</w:t>
+        <w:t>creenshot, or a larger note (</w:t>
+      </w:r>
+      <w:proofErr w:type="spellStart"/>
+      <w:r>
+        <w:t>PlainText</w:t>
+      </w:r>
+      <w:proofErr w:type="spellEnd"/>
+      <w:r>
+        <w:t xml:space="preserve"> Note)</w:t>
       </w:r>
       <w:r>
         <w:t>.</w:t>
@@ -1807,8 +1815,13 @@
       <w:r>
         <w:t xml:space="preserve">: Screenshots and </w:t>
       </w:r>
-      <w:r>
-        <w:t>PlainText N</w:t>
+      <w:proofErr w:type="spellStart"/>
+      <w:r>
+        <w:t>PlainText</w:t>
+      </w:r>
+      <w:proofErr w:type="spellEnd"/>
+      <w:r>
+        <w:t xml:space="preserve"> N</w:t>
       </w:r>
       <w:r>
         <w:t xml:space="preserve">otes. </w:t>
@@ -1817,7 +1830,21 @@
         <w:rPr>
           <w:bCs/>
         </w:rPr>
-        <w:t>Pressing the Screenshot button will, by default, capture all monitors and then allow the user to drag over a selection. The selected area (encompassed by a red box) will be saved to the session. The PlainText N</w:t>
+        <w:t xml:space="preserve">Pressing the Screenshot button will, by default, capture all monitors and then allow the user to drag over a selection. The selected area (encompassed by a red box) will be saved to the session. The </w:t>
+      </w:r>
+      <w:proofErr w:type="spellStart"/>
+      <w:r>
+        <w:rPr>
+          <w:bCs/>
+        </w:rPr>
+        <w:t>PlainText</w:t>
+      </w:r>
+      <w:proofErr w:type="spellEnd"/>
+      <w:r>
+        <w:rPr>
+          <w:bCs/>
+        </w:rPr>
+        <w:t xml:space="preserve"> N</w:t>
       </w:r>
       <w:r>
         <w:rPr>
@@ -2095,7 +2122,15 @@
         </w:numPr>
       </w:pPr>
       <w:r>
-        <w:t>Any HTML typed here will show up as typed in the output file. Eg &lt;b&gt; will not make bold text, but will show &lt;b&gt; in the session output.</w:t>
+        <w:t xml:space="preserve">Any HTML typed here will show up as typed in the output file. </w:t>
+      </w:r>
+      <w:proofErr w:type="spellStart"/>
+      <w:r>
+        <w:t>Eg</w:t>
+      </w:r>
+      <w:proofErr w:type="spellEnd"/>
+      <w:r>
+        <w:t xml:space="preserve"> &lt;b&gt; will not make bold text, but will show &lt;b&gt; in the session output.</w:t>
       </w:r>
     </w:p>
     <w:p>
@@ -2147,7 +2182,15 @@
       <w:bookmarkStart w:id="14" w:name="_Change_the_working"/>
       <w:bookmarkEnd w:id="14"/>
       <w:r>
-        <w:t>Rapid Reporter++ allows users to change the transparency or color of the application. This is useful in ensuring that Rapid Reporter++ stays out of mind, and that the tester’s focus remains on the test at hand.</w:t>
+        <w:t xml:space="preserve">Rapid Reporter++ allows users to change the transparency or color of the application. This is useful in ensuring that Rapid Reporter++ stays out of mind, and that the </w:t>
+      </w:r>
+      <w:proofErr w:type="gramStart"/>
+      <w:r>
+        <w:t>tester’s</w:t>
+      </w:r>
+      <w:proofErr w:type="gramEnd"/>
+      <w:r>
+        <w:t xml:space="preserve"> focus remains on the test at hand.</w:t>
       </w:r>
     </w:p>
     <w:p>
@@ -2186,55 +2229,85 @@
       <w:r>
         <w:t>Note: If you accidently press “Cancel” on the Save File dialog, the HTML file will still generate. The default name will be used for the file.</w:t>
       </w:r>
+    </w:p>
+    <w:p>
+      <w:pPr>
+        <w:pStyle w:val="Heading2"/>
+      </w:pPr>
+      <w:r>
+        <w:t>Starting a New Session without Exiting</w:t>
+      </w:r>
+    </w:p>
+    <w:p>
+      <w:r>
+        <w:t>To start a new session without exiting Rapid Reporter++, right click the Save button and select “Save and Start New Session”. This will finish your current session, ask you to save it to an HTML file, and start a brand new session.</w:t>
+      </w:r>
+    </w:p>
+    <w:p>
+      <w:pPr>
+        <w:pStyle w:val="Heading2"/>
+      </w:pPr>
+      <w:r>
+        <w:t>Pausing and Resuming Sessions</w:t>
+      </w:r>
+    </w:p>
+    <w:p>
+      <w:r>
+        <w:t>Note: Once an HTML file has been generated, the session cannot be resumed. A new session should be started in this case.</w:t>
+      </w:r>
+    </w:p>
+    <w:p>
+      <w:r>
+        <w:t>To</w:t>
+      </w:r>
+      <w:r>
+        <w:t xml:space="preserve"> pause a session, simply right click the Save button and press “Pause Session”. This will timestamp your session with a pause time and exit the application. Make sure to leave any attachments (images and plaintext notes) in the same folder as the session’s csv file, or they will be lost when resuming the session!</w:t>
+      </w:r>
+    </w:p>
+    <w:p>
+      <w:r>
+        <w:t xml:space="preserve">To resume a session, open Rapid Reporter++ and do not start a new session (do not enter a Reporter, Charter, </w:t>
+      </w:r>
+      <w:r>
+        <w:t>etc.</w:t>
+      </w:r>
       <w:bookmarkStart w:id="15" w:name="_GoBack"/>
       <w:bookmarkEnd w:id="15"/>
+      <w:r>
+        <w:t>).</w:t>
+      </w:r>
+      <w:r>
+        <w:t xml:space="preserve"> </w:t>
+      </w:r>
+      <w:r>
+        <w:t>Right click the Save button and press “Resume a Session”</w:t>
+      </w:r>
+      <w:r>
+        <w:t>.</w:t>
+      </w:r>
     </w:p>
     <w:p>
       <w:pPr>
         <w:pStyle w:val="Heading2"/>
       </w:pPr>
       <w:r>
-        <w:t>Starting a New Session without Exiting</w:t>
-      </w:r>
-    </w:p>
-    <w:p>
-      <w:r>
-        <w:t>To start a new session without exiting Rapid Reporter++, right click the Save button and select “Save and Start New Session”. This will finish your current session, ask you to save it to an HTML file, and start a brand new session.</w:t>
-      </w:r>
-    </w:p>
-    <w:p>
-      <w:pPr>
-        <w:pStyle w:val="Heading2"/>
-      </w:pPr>
-      <w:r>
-        <w:t>Pausing and Resuming Sessions</w:t>
-      </w:r>
-    </w:p>
-    <w:p>
-      <w:r>
-        <w:t>Note: Once an HTML file has been generated, the session cannot be resumed. A new session should be started in this case.</w:t>
-      </w:r>
-    </w:p>
-    <w:p>
-      <w:r>
-        <w:t>To</w:t>
-      </w:r>
-      <w:r>
-        <w:t xml:space="preserve"> pause a session, simply right click the Save button and press “Pause Session”. This will timestamp your session with a pause time and exit the application. Make sure to leave any attachments (images and plaintext notes) in the same folder as the session’s csv file, or they will be lost when resuming the session!</w:t>
-      </w:r>
-    </w:p>
-    <w:p>
-      <w:r>
-        <w:t>To resume a session, open Rapid Reporter++ and do not start a new session (do not enter a Reporter, Charter, etc).</w:t>
-      </w:r>
-      <w:r>
-        <w:t xml:space="preserve"> </w:t>
-      </w:r>
-      <w:r>
-        <w:t>Right click the Save button and press “Resume a Session”</w:t>
-      </w:r>
-      <w:r>
-        <w:t>.</w:t>
+        <w:t>Updating RR++</w:t>
+      </w:r>
+    </w:p>
+    <w:p>
+      <w:r>
+        <w:t xml:space="preserve">Rapid Reporter++ will automatically check </w:t>
+      </w:r>
+      <w:hyperlink r:id="rId11" w:history="1">
+        <w:r>
+          <w:rPr>
+            <w:rStyle w:val="Hyperlink"/>
+          </w:rPr>
+          <w:t>https://github.com/jankcat/rapidreporterplusplus/releases</w:t>
+        </w:r>
+      </w:hyperlink>
+      <w:r>
+        <w:t xml:space="preserve"> for new versions on start-up. If one is available, a message will be shown prompting the user to update. If the user presses “Ignore Update”, they will not be prompted for the same version again. When a new version is released beyond that, they will see a prompt. If they would like to update sooner, right clicking the application will show a context menu, of which “Check for updates…” is an option.</w:t>
       </w:r>
     </w:p>
     <w:sectPr>
@@ -5600,7 +5673,7 @@
 </file>
 
 <file path=customXml/itemProps1.xml><?xml version="1.0" encoding="utf-8"?>
-<ds:datastoreItem xmlns:ds="http://schemas.openxmlformats.org/officeDocument/2006/customXml" ds:itemID="{3D0415C1-C44D-442D-BC9C-044F9B6BB6AE}">
+<ds:datastoreItem xmlns:ds="http://schemas.openxmlformats.org/officeDocument/2006/customXml" ds:itemID="{A2620828-3A91-4C9E-9F03-86341FB57D27}">
   <ds:schemaRefs>
     <ds:schemaRef ds:uri="http://schemas.openxmlformats.org/officeDocument/2006/bibliography"/>
   </ds:schemaRefs>

</xml_diff>